<commit_message>
Adding blank map integration & Traceability assignment
</commit_message>
<xml_diff>
--- a/ProjectRequirements_Group15.docx
+++ b/ProjectRequirements_Group15.docx
@@ -17,7 +17,7 @@
         <w:jc w:val="center"/>
       </w:pPr>
       <w:r>
-        <w:t>Joe Ferguson, Garrett Gerver, Anas Khairy, Ali El Homayassi, Jason</w:t>
+        <w:t>Joe Ferguson, Garrett Gerver, Anas Khairy, Ali El Homayssi, Jason</w:t>
       </w:r>
       <w:r>
         <w:t xml:space="preserve"> Bellerjeau, Ameya Saraf</w:t>
@@ -30,6 +30,89 @@
       <w:r>
         <w:t>Functional Requirements</w:t>
       </w:r>
+      <w:r>
+        <w:t xml:space="preserve"> – Ranked by Priority</w:t>
+      </w:r>
+    </w:p>
+    <w:p>
+      <w:pPr>
+        <w:pStyle w:val="ListParagraph"/>
+        <w:numPr>
+          <w:ilvl w:val="0"/>
+          <w:numId w:val="3"/>
+        </w:numPr>
+      </w:pPr>
+      <w:r>
+        <w:t>Users can effectively host a sublease for others to see.</w:t>
+      </w:r>
+    </w:p>
+    <w:p>
+      <w:pPr>
+        <w:pStyle w:val="ListParagraph"/>
+        <w:numPr>
+          <w:ilvl w:val="0"/>
+          <w:numId w:val="2"/>
+        </w:numPr>
+      </w:pPr>
+      <w:r>
+        <w:t>Users can effectively find a sublease.</w:t>
+      </w:r>
+    </w:p>
+    <w:p>
+      <w:pPr>
+        <w:pStyle w:val="ListParagraph"/>
+        <w:numPr>
+          <w:ilvl w:val="0"/>
+          <w:numId w:val="2"/>
+        </w:numPr>
+      </w:pPr>
+      <w:r>
+        <w:t xml:space="preserve">Users can create a profile and select their </w:t>
+      </w:r>
+      <w:r>
+        <w:t>preferred sublease details</w:t>
+      </w:r>
+      <w:r>
+        <w:t>.</w:t>
+      </w:r>
+    </w:p>
+    <w:p>
+      <w:pPr>
+        <w:pStyle w:val="ListParagraph"/>
+        <w:numPr>
+          <w:ilvl w:val="0"/>
+          <w:numId w:val="2"/>
+        </w:numPr>
+      </w:pPr>
+      <w:r>
+        <w:t>Users can sign up or login to view</w:t>
+      </w:r>
+      <w:r>
+        <w:t>/access</w:t>
+      </w:r>
+      <w:r>
+        <w:t xml:space="preserve"> the </w:t>
+      </w:r>
+      <w:r>
+        <w:t>website.</w:t>
+      </w:r>
+    </w:p>
+    <w:p>
+      <w:pPr>
+        <w:pStyle w:val="ListParagraph"/>
+        <w:numPr>
+          <w:ilvl w:val="0"/>
+          <w:numId w:val="2"/>
+        </w:numPr>
+      </w:pPr>
+      <w:r>
+        <w:t>Users can authenticate their university email address.</w:t>
+      </w:r>
+    </w:p>
+    <w:p>
+      <w:pPr>
+        <w:pStyle w:val="ListParagraph"/>
+      </w:pPr>
     </w:p>
     <w:p>
       <w:pPr>
@@ -38,6 +121,153 @@
       <w:r>
         <w:t>Non-Functional Requirements</w:t>
       </w:r>
+      <w:r>
+        <w:t xml:space="preserve"> – Ranked by Priority</w:t>
+      </w:r>
+    </w:p>
+    <w:p>
+      <w:pPr>
+        <w:pStyle w:val="ListParagraph"/>
+        <w:numPr>
+          <w:ilvl w:val="0"/>
+          <w:numId w:val="1"/>
+        </w:numPr>
+      </w:pPr>
+      <w:r>
+        <w:t>Site has intuitive UI which allows easy navigation</w:t>
+      </w:r>
+      <w:r>
+        <w:t>.</w:t>
+      </w:r>
+    </w:p>
+    <w:p>
+      <w:pPr>
+        <w:pStyle w:val="ListParagraph"/>
+        <w:numPr>
+          <w:ilvl w:val="0"/>
+          <w:numId w:val="1"/>
+        </w:numPr>
+      </w:pPr>
+      <w:r>
+        <w:t>Users’ profiles and account details are secured and authorized</w:t>
+      </w:r>
+      <w:r>
+        <w:t>.</w:t>
+      </w:r>
+    </w:p>
+    <w:p>
+      <w:pPr>
+        <w:pStyle w:val="ListParagraph"/>
+        <w:numPr>
+          <w:ilvl w:val="0"/>
+          <w:numId w:val="1"/>
+        </w:numPr>
+      </w:pPr>
+      <w:r>
+        <w:t xml:space="preserve">Users can find listings within seconds of </w:t>
+      </w:r>
+      <w:r>
+        <w:t>opening the web application</w:t>
+      </w:r>
+      <w:r>
+        <w:t>.</w:t>
+      </w:r>
+    </w:p>
+    <w:p>
+      <w:pPr>
+        <w:pStyle w:val="ListParagraph"/>
+        <w:numPr>
+          <w:ilvl w:val="0"/>
+          <w:numId w:val="1"/>
+        </w:numPr>
+      </w:pPr>
+      <w:r>
+        <w:t>Users can opt out of sharing location details if they do not feel comfortable with doing so.</w:t>
+      </w:r>
+    </w:p>
+    <w:p>
+      <w:pPr>
+        <w:pStyle w:val="ListParagraph"/>
+        <w:numPr>
+          <w:ilvl w:val="0"/>
+          <w:numId w:val="1"/>
+        </w:numPr>
+      </w:pPr>
+      <w:r>
+        <w:t xml:space="preserve">Users will be recommended </w:t>
+      </w:r>
+      <w:r>
+        <w:t>listings that correlate with their profile to a 90% accuracy or approval rating.</w:t>
+      </w:r>
+    </w:p>
+    <w:p>
+      <w:pPr>
+        <w:pStyle w:val="ListParagraph"/>
+        <w:numPr>
+          <w:ilvl w:val="0"/>
+          <w:numId w:val="1"/>
+        </w:numPr>
+      </w:pPr>
+      <w:r>
+        <w:t xml:space="preserve">Site </w:t>
+      </w:r>
+      <w:r>
+        <w:t xml:space="preserve">functions </w:t>
+      </w:r>
+      <w:r>
+        <w:t>prop</w:t>
+      </w:r>
+      <w:r>
+        <w:t xml:space="preserve">erly </w:t>
+      </w:r>
+      <w:r>
+        <w:t>o</w:t>
+      </w:r>
+      <w:r>
+        <w:t xml:space="preserve">n </w:t>
+      </w:r>
+      <w:r>
+        <w:t xml:space="preserve">different </w:t>
+      </w:r>
+      <w:r>
+        <w:t>brow</w:t>
+      </w:r>
+      <w:r>
+        <w:t>sers</w:t>
+      </w:r>
+      <w:r>
+        <w:t>.</w:t>
+      </w:r>
+    </w:p>
+    <w:p>
+      <w:pPr>
+        <w:pStyle w:val="ListParagraph"/>
+        <w:numPr>
+          <w:ilvl w:val="0"/>
+          <w:numId w:val="1"/>
+        </w:numPr>
+      </w:pPr>
+      <w:r>
+        <w:t xml:space="preserve">Website </w:t>
+      </w:r>
+      <w:r>
+        <w:t xml:space="preserve">has overall rating </w:t>
+      </w:r>
+      <w:r>
+        <w:t>of over</w:t>
+      </w:r>
+      <w:r>
+        <w:t xml:space="preserve"> </w:t>
+      </w:r>
+      <w:r>
+        <w:t>4 stars</w:t>
+      </w:r>
+      <w:r>
+        <w:t>, 80%</w:t>
+      </w:r>
+      <w:r>
+        <w:t xml:space="preserve"> review.</w:t>
+      </w:r>
     </w:p>
     <w:p>
       <w:pPr>
@@ -49,18 +279,420 @@
     </w:p>
     <w:p>
       <w:pPr>
+        <w:rPr>
+          <w:color w:val="EE0000"/>
+        </w:rPr>
+      </w:pPr>
+      <w:r>
+        <w:rPr>
+          <w:color w:val="EE0000"/>
+        </w:rPr>
+        <w:t>To</w:t>
+      </w:r>
+      <w:r>
+        <w:rPr>
+          <w:color w:val="EE0000"/>
+        </w:rPr>
+        <w:t xml:space="preserve"> be done later</w:t>
+      </w:r>
+    </w:p>
+    <w:p>
+      <w:pPr>
         <w:pStyle w:val="Heading1"/>
       </w:pPr>
       <w:r>
-        <w:t>Priorities of the requirements</w:t>
-      </w:r>
-    </w:p>
-    <w:p>
-      <w:pPr>
-        <w:pStyle w:val="Heading1"/>
-      </w:pPr>
-      <w:r>
         <w:t>Scenarios and Use Case diagrams (Minimum 3 of each)</w:t>
+      </w:r>
+    </w:p>
+    <w:p>
+      <w:pPr>
+        <w:rPr>
+          <w:color w:val="EE0000"/>
+        </w:rPr>
+      </w:pPr>
+      <w:r>
+        <w:rPr>
+          <w:color w:val="EE0000"/>
+        </w:rPr>
+        <w:t>Scenarios are useful in discussing a proposed system with a client, but requirements need to be made more precise before a system is fully understood.</w:t>
+      </w:r>
+    </w:p>
+    <w:p>
+      <w:pPr>
+        <w:rPr>
+          <w:color w:val="EE0000"/>
+        </w:rPr>
+      </w:pPr>
+      <w:r>
+        <w:rPr>
+          <w:color w:val="EE0000"/>
+        </w:rPr>
+        <w:t>A use case provides such as model. &lt;-This needs to be a diagram</w:t>
+      </w:r>
+    </w:p>
+    <w:p>
+      <w:pPr>
+        <w:pStyle w:val="ListParagraph"/>
+        <w:numPr>
+          <w:ilvl w:val="0"/>
+          <w:numId w:val="4"/>
+        </w:numPr>
+      </w:pPr>
+      <w:r>
+        <w:t>Scenario 1:</w:t>
+      </w:r>
+      <w:r>
+        <w:t xml:space="preserve"> </w:t>
+      </w:r>
+      <w:r>
+        <w:t xml:space="preserve">- </w:t>
+      </w:r>
+      <w:r>
+        <w:rPr>
+          <w:color w:val="EE0000"/>
+        </w:rPr>
+        <w:t>Joe Ferguson</w:t>
+      </w:r>
+    </w:p>
+    <w:p>
+      <w:pPr>
+        <w:pStyle w:val="ListParagraph"/>
+      </w:pPr>
+      <w:r>
+        <w:rPr>
+          <w:b/>
+          <w:bCs/>
+        </w:rPr>
+        <w:t>“”</w:t>
+      </w:r>
+      <w:r>
+        <w:rPr>
+          <w:b/>
+          <w:bCs/>
+        </w:rPr>
+        <w:t>Initial:</w:t>
+      </w:r>
+      <w:r>
+        <w:rPr>
+          <w:b/>
+          <w:bCs/>
+        </w:rPr>
+        <w:t xml:space="preserve"> </w:t>
+      </w:r>
+      <w:r>
+        <w:t>A</w:t>
+      </w:r>
+      <w:r>
+        <w:t xml:space="preserve"> student at a university wants a way to help their friend find a sublease for their </w:t>
+      </w:r>
+      <w:r>
+        <w:t>apartment. He has plenty of time to find one, but the friend is picky</w:t>
+      </w:r>
+      <w:r>
+        <w:t xml:space="preserve"> and only wants </w:t>
+      </w:r>
+      <w:r>
+        <w:t>an individual</w:t>
+      </w:r>
+      <w:r>
+        <w:t xml:space="preserve"> that is similar </w:t>
+      </w:r>
+      <w:r>
+        <w:t xml:space="preserve">to them and </w:t>
+      </w:r>
+      <w:r>
+        <w:t>is trusted.</w:t>
+      </w:r>
+      <w:r>
+        <w:t xml:space="preserve"> This is because their previous experience with subleasing </w:t>
+      </w:r>
+      <w:r>
+        <w:t xml:space="preserve">was bad as the last sublease </w:t>
+      </w:r>
+      <w:r>
+        <w:t>was unclean</w:t>
+      </w:r>
+    </w:p>
+    <w:p>
+      <w:pPr>
+        <w:pStyle w:val="ListParagraph"/>
+      </w:pPr>
+      <w:r>
+        <w:rPr>
+          <w:b/>
+          <w:bCs/>
+        </w:rPr>
+        <w:t>Normal:</w:t>
+      </w:r>
+      <w:r>
+        <w:rPr>
+          <w:b/>
+          <w:bCs/>
+        </w:rPr>
+        <w:t xml:space="preserve"> </w:t>
+      </w:r>
+      <w:r>
+        <w:t>The student goes to SubleaseInc.</w:t>
+      </w:r>
+      <w:r>
+        <w:t xml:space="preserve">, creates a validated account with </w:t>
+      </w:r>
+      <w:r>
+        <w:t>their</w:t>
+      </w:r>
+      <w:r>
+        <w:t>””</w:t>
+      </w:r>
+    </w:p>
+    <w:p>
+      <w:pPr>
+        <w:pStyle w:val="ListParagraph"/>
+        <w:rPr>
+          <w:b/>
+          <w:bCs/>
+        </w:rPr>
+      </w:pPr>
+    </w:p>
+    <w:p>
+      <w:pPr>
+        <w:pStyle w:val="ListParagraph"/>
+        <w:numPr>
+          <w:ilvl w:val="0"/>
+          <w:numId w:val="4"/>
+        </w:numPr>
+      </w:pPr>
+      <w:r>
+        <w:t>Scenario 2:</w:t>
+      </w:r>
+      <w:r>
+        <w:t xml:space="preserve"> </w:t>
+      </w:r>
+      <w:r>
+        <w:br/>
+      </w:r>
+      <w:r>
+        <w:rPr>
+          <w:b/>
+          <w:bCs/>
+        </w:rPr>
+        <w:t>Initial</w:t>
+      </w:r>
+      <w:r>
+        <w:t xml:space="preserve">: </w:t>
+      </w:r>
+      <w:r>
+        <w:t xml:space="preserve">A student got a co-op out of state for the next semester. Because of the location, the student </w:t>
+      </w:r>
+      <w:r>
+        <w:t xml:space="preserve">isn’t able to live on campus for that next semester and doesn’t have a lot of time to sublease their apartment. </w:t>
+      </w:r>
+      <w:r>
+        <w:t>The student needs an easy and stress-free way to handle their situation.</w:t>
+      </w:r>
+      <w:r>
+        <w:br/>
+      </w:r>
+      <w:r>
+        <w:rPr>
+          <w:b/>
+          <w:bCs/>
+        </w:rPr>
+        <w:t>Normal</w:t>
+      </w:r>
+      <w:r>
+        <w:t xml:space="preserve">: The student </w:t>
+      </w:r>
+      <w:r>
+        <w:t>goes to</w:t>
+      </w:r>
+      <w:r>
+        <w:t xml:space="preserve"> the “SubleaseInc.” website, quickly creates a </w:t>
+      </w:r>
+      <w:r>
+        <w:t xml:space="preserve">validated account with their school email address, and in a matter of minutes is able to create a listing </w:t>
+      </w:r>
+      <w:r>
+        <w:t>using the “Create Listing” feature. This posts a listing for</w:t>
+      </w:r>
+      <w:r>
+        <w:t xml:space="preserve"> their apartment for the designated semester</w:t>
+      </w:r>
+      <w:r>
+        <w:t>, showcasing the apartment’s location and any</w:t>
+      </w:r>
+      <w:r>
+        <w:t xml:space="preserve"> </w:t>
+      </w:r>
+      <w:r>
+        <w:t>pictures</w:t>
+      </w:r>
+      <w:r>
+        <w:t xml:space="preserve"> </w:t>
+      </w:r>
+      <w:r>
+        <w:t>of the apartment.</w:t>
+      </w:r>
+      <w:r>
+        <w:t xml:space="preserve"> Then, other students using the website can browse sublease options, find our student’s listing, and </w:t>
+      </w:r>
+      <w:r>
+        <w:t>send an email to their registered school email address asking for more information. From there, our student can check their registered email for offers from other students.</w:t>
+      </w:r>
+      <w:r>
+        <w:br/>
+      </w:r>
+      <w:r>
+        <w:rPr>
+          <w:b/>
+          <w:bCs/>
+        </w:rPr>
+        <w:t>What could go wrong</w:t>
+      </w:r>
+      <w:r>
+        <w:t xml:space="preserve">: The student creating the listing is not guaranteed to get offers on their apartment, especially if the </w:t>
+      </w:r>
+      <w:r>
+        <w:rPr>
+          <w:sz w:val="20"/>
+          <w:szCs w:val="20"/>
+        </w:rPr>
+        <w:t>personalized</w:t>
+      </w:r>
+      <w:r>
+        <w:t xml:space="preserve"> algorithm to show users available listings doesn’t think others will like the apartment. This may create a struggle for users to </w:t>
+      </w:r>
+      <w:r>
+        <w:t xml:space="preserve">try and </w:t>
+      </w:r>
+      <w:r>
+        <w:t xml:space="preserve">use SEO techniques </w:t>
+      </w:r>
+      <w:r>
+        <w:t xml:space="preserve">to prioritize their apartment over others in the algorithm. This creates an edge for students with more SEO experience, which seems unfair and inauthentic. </w:t>
+      </w:r>
+      <w:r>
+        <w:br/>
+      </w:r>
+      <w:r>
+        <w:rPr>
+          <w:b/>
+          <w:bCs/>
+        </w:rPr>
+        <w:t>Other Activities</w:t>
+      </w:r>
+      <w:r>
+        <w:t>: tbd</w:t>
+      </w:r>
+      <w:r>
+        <w:br/>
+      </w:r>
+      <w:r>
+        <w:rPr>
+          <w:b/>
+          <w:bCs/>
+        </w:rPr>
+        <w:t>System State of Completion</w:t>
+      </w:r>
+      <w:r>
+        <w:t>: tbd</w:t>
+      </w:r>
+    </w:p>
+    <w:p>
+      <w:pPr>
+        <w:pStyle w:val="ListParagraph"/>
+        <w:numPr>
+          <w:ilvl w:val="0"/>
+          <w:numId w:val="4"/>
+        </w:numPr>
+      </w:pPr>
+      <w:r>
+        <w:t>Scenario 3:</w:t>
+      </w:r>
+      <w:r>
+        <w:t xml:space="preserve"> </w:t>
+      </w:r>
+    </w:p>
+    <w:p>
+      <w:pPr>
+        <w:pStyle w:val="ListParagraph"/>
+      </w:pPr>
+      <w:r>
+        <w:rPr>
+          <w:b/>
+          <w:bCs/>
+        </w:rPr>
+        <w:t xml:space="preserve">Initial: </w:t>
+      </w:r>
+      <w:r>
+        <w:t>A student is interning in Cincinnati for the semester and need</w:t>
+      </w:r>
+      <w:r>
+        <w:t>s</w:t>
+      </w:r>
+      <w:r>
+        <w:t xml:space="preserve"> to find a sublease in a short timeframe. </w:t>
+      </w:r>
+      <w:r>
+        <w:t xml:space="preserve">The sublease has several specific requirements, like location, number of roommates, and </w:t>
+      </w:r>
+      <w:r>
+        <w:t xml:space="preserve">affordability, that must be met. </w:t>
+      </w:r>
+    </w:p>
+    <w:p>
+      <w:pPr>
+        <w:pStyle w:val="ListParagraph"/>
+      </w:pPr>
+    </w:p>
+    <w:p>
+      <w:pPr>
+        <w:pStyle w:val="ListParagraph"/>
+        <w:numPr>
+          <w:ilvl w:val="0"/>
+          <w:numId w:val="5"/>
+        </w:numPr>
+      </w:pPr>
+      <w:r>
+        <w:t>Use Case Diagram 1:</w:t>
+      </w:r>
+      <w:r>
+        <w:t xml:space="preserve"> </w:t>
+      </w:r>
+      <w:r>
+        <w:rPr>
+          <w:color w:val="EE0000"/>
+        </w:rPr>
+        <w:t>To be done later outside meeting</w:t>
+      </w:r>
+      <w:r>
+        <w:rPr>
+          <w:color w:val="EE0000"/>
+        </w:rPr>
+        <w:t xml:space="preserve"> – Joe Ferguson</w:t>
+      </w:r>
+    </w:p>
+    <w:p>
+      <w:pPr>
+        <w:pStyle w:val="ListParagraph"/>
+        <w:numPr>
+          <w:ilvl w:val="0"/>
+          <w:numId w:val="5"/>
+        </w:numPr>
+      </w:pPr>
+      <w:r>
+        <w:t>Use Case Diagram 2:</w:t>
+      </w:r>
+    </w:p>
+    <w:p>
+      <w:pPr>
+        <w:pStyle w:val="ListParagraph"/>
+        <w:numPr>
+          <w:ilvl w:val="0"/>
+          <w:numId w:val="5"/>
+        </w:numPr>
+      </w:pPr>
+      <w:r>
+        <w:t>Use Case Diagram 3:</w:t>
       </w:r>
     </w:p>
     <w:sectPr>
@@ -71,6 +703,471 @@
     </w:sectPr>
   </w:body>
 </w:document>
+</file>
+
+<file path=word/numbering.xml><?xml version="1.0" encoding="utf-8"?>
+<w:numbering xmlns:wpc="http://schemas.microsoft.com/office/word/2010/wordprocessingCanvas" xmlns:cx="http://schemas.microsoft.com/office/drawing/2014/chartex" xmlns:cx1="http://schemas.microsoft.com/office/drawing/2015/9/8/chartex" xmlns:cx2="http://schemas.microsoft.com/office/drawing/2015/10/21/chartex" xmlns:cx3="http://schemas.microsoft.com/office/drawing/2016/5/9/chartex" xmlns:cx4="http://schemas.microsoft.com/office/drawing/2016/5/10/chartex" xmlns:cx5="http://schemas.microsoft.com/office/drawing/2016/5/11/chartex" xmlns:cx6="http://schemas.microsoft.com/office/drawing/2016/5/12/chartex" xmlns:cx7="http://schemas.microsoft.com/office/drawing/2016/5/13/chartex" xmlns:cx8="http://schemas.microsoft.com/office/drawing/2016/5/14/chartex" xmlns:mc="http://schemas.openxmlformats.org/markup-compatibility/2006" xmlns:aink="http://schemas.microsoft.com/office/drawing/2016/ink" xmlns:am3d="http://schemas.microsoft.com/office/drawing/2017/model3d" xmlns:o="urn:schemas-microsoft-com:office:office" xmlns:oel="http://schemas.microsoft.com/office/2019/extlst" xmlns:r="http://schemas.openxmlformats.org/officeDocument/2006/relationships" xmlns:m="http://schemas.openxmlformats.org/officeDocument/2006/math" xmlns:v="urn:schemas-microsoft-com:vml" xmlns:wp14="http://schemas.microsoft.com/office/word/2010/wordprocessingDrawing" xmlns:wp="http://schemas.openxmlformats.org/drawingml/2006/wordprocessingDrawing" xmlns:w10="urn:schemas-microsoft-com:office:word" xmlns:w="http://schemas.openxmlformats.org/wordprocessingml/2006/main" xmlns:w14="http://schemas.microsoft.com/office/word/2010/wordml" xmlns:w15="http://schemas.microsoft.com/office/word/2012/wordml" xmlns:w16cex="http://schemas.microsoft.com/office/word/2018/wordml/cex" xmlns:w16cid="http://schemas.microsoft.com/office/word/2016/wordml/cid" xmlns:w16="http://schemas.microsoft.com/office/word/2018/wordml" xmlns:w16du="http://schemas.microsoft.com/office/word/2023/wordml/word16du" xmlns:w16sdtdh="http://schemas.microsoft.com/office/word/2020/wordml/sdtdatahash" xmlns:w16sdtfl="http://schemas.microsoft.com/office/word/2024/wordml/sdtformatlock" xmlns:w16se="http://schemas.microsoft.com/office/word/2015/wordml/symex" xmlns:wpg="http://schemas.microsoft.com/office/word/2010/wordprocessingGroup" xmlns:wpi="http://schemas.microsoft.com/office/word/2010/wordprocessingInk" xmlns:wne="http://schemas.microsoft.com/office/word/2006/wordml" xmlns:wps="http://schemas.microsoft.com/office/word/2010/wordprocessingShape" mc:Ignorable="w14 w15 w16se w16cid w16 w16cex w16sdtdh w16sdtfl w16du wp14">
+  <w:abstractNum w:abstractNumId="0" w15:restartNumberingAfterBreak="0">
+    <w:nsid w:val="0FC3570B"/>
+    <w:multiLevelType w:val="hybridMultilevel"/>
+    <w:tmpl w:val="5AC4881C"/>
+    <w:lvl w:ilvl="0" w:tplc="0409000F">
+      <w:start w:val="1"/>
+      <w:numFmt w:val="decimal"/>
+      <w:lvlText w:val="%1."/>
+      <w:lvlJc w:val="left"/>
+      <w:pPr>
+        <w:ind w:left="720" w:hanging="360"/>
+      </w:pPr>
+      <w:rPr>
+        <w:rFonts w:hint="default"/>
+      </w:rPr>
+    </w:lvl>
+    <w:lvl w:ilvl="1" w:tplc="04090019" w:tentative="1">
+      <w:start w:val="1"/>
+      <w:numFmt w:val="lowerLetter"/>
+      <w:lvlText w:val="%2."/>
+      <w:lvlJc w:val="left"/>
+      <w:pPr>
+        <w:ind w:left="1440" w:hanging="360"/>
+      </w:pPr>
+    </w:lvl>
+    <w:lvl w:ilvl="2" w:tplc="0409001B" w:tentative="1">
+      <w:start w:val="1"/>
+      <w:numFmt w:val="lowerRoman"/>
+      <w:lvlText w:val="%3."/>
+      <w:lvlJc w:val="right"/>
+      <w:pPr>
+        <w:ind w:left="2160" w:hanging="180"/>
+      </w:pPr>
+    </w:lvl>
+    <w:lvl w:ilvl="3" w:tplc="0409000F" w:tentative="1">
+      <w:start w:val="1"/>
+      <w:numFmt w:val="decimal"/>
+      <w:lvlText w:val="%4."/>
+      <w:lvlJc w:val="left"/>
+      <w:pPr>
+        <w:ind w:left="2880" w:hanging="360"/>
+      </w:pPr>
+    </w:lvl>
+    <w:lvl w:ilvl="4" w:tplc="04090019" w:tentative="1">
+      <w:start w:val="1"/>
+      <w:numFmt w:val="lowerLetter"/>
+      <w:lvlText w:val="%5."/>
+      <w:lvlJc w:val="left"/>
+      <w:pPr>
+        <w:ind w:left="3600" w:hanging="360"/>
+      </w:pPr>
+    </w:lvl>
+    <w:lvl w:ilvl="5" w:tplc="0409001B" w:tentative="1">
+      <w:start w:val="1"/>
+      <w:numFmt w:val="lowerRoman"/>
+      <w:lvlText w:val="%6."/>
+      <w:lvlJc w:val="right"/>
+      <w:pPr>
+        <w:ind w:left="4320" w:hanging="180"/>
+      </w:pPr>
+    </w:lvl>
+    <w:lvl w:ilvl="6" w:tplc="0409000F" w:tentative="1">
+      <w:start w:val="1"/>
+      <w:numFmt w:val="decimal"/>
+      <w:lvlText w:val="%7."/>
+      <w:lvlJc w:val="left"/>
+      <w:pPr>
+        <w:ind w:left="5040" w:hanging="360"/>
+      </w:pPr>
+    </w:lvl>
+    <w:lvl w:ilvl="7" w:tplc="04090019" w:tentative="1">
+      <w:start w:val="1"/>
+      <w:numFmt w:val="lowerLetter"/>
+      <w:lvlText w:val="%8."/>
+      <w:lvlJc w:val="left"/>
+      <w:pPr>
+        <w:ind w:left="5760" w:hanging="360"/>
+      </w:pPr>
+    </w:lvl>
+    <w:lvl w:ilvl="8" w:tplc="0409001B" w:tentative="1">
+      <w:start w:val="1"/>
+      <w:numFmt w:val="lowerRoman"/>
+      <w:lvlText w:val="%9."/>
+      <w:lvlJc w:val="right"/>
+      <w:pPr>
+        <w:ind w:left="6480" w:hanging="180"/>
+      </w:pPr>
+    </w:lvl>
+  </w:abstractNum>
+  <w:abstractNum w:abstractNumId="1" w15:restartNumberingAfterBreak="0">
+    <w:nsid w:val="23B75FDF"/>
+    <w:multiLevelType w:val="hybridMultilevel"/>
+    <w:tmpl w:val="05609A30"/>
+    <w:lvl w:ilvl="0" w:tplc="0409000F">
+      <w:start w:val="1"/>
+      <w:numFmt w:val="decimal"/>
+      <w:lvlText w:val="%1."/>
+      <w:lvlJc w:val="left"/>
+      <w:pPr>
+        <w:ind w:left="720" w:hanging="360"/>
+      </w:pPr>
+      <w:rPr>
+        <w:rFonts w:hint="default"/>
+      </w:rPr>
+    </w:lvl>
+    <w:lvl w:ilvl="1" w:tplc="04090019" w:tentative="1">
+      <w:start w:val="1"/>
+      <w:numFmt w:val="lowerLetter"/>
+      <w:lvlText w:val="%2."/>
+      <w:lvlJc w:val="left"/>
+      <w:pPr>
+        <w:ind w:left="1440" w:hanging="360"/>
+      </w:pPr>
+    </w:lvl>
+    <w:lvl w:ilvl="2" w:tplc="0409001B" w:tentative="1">
+      <w:start w:val="1"/>
+      <w:numFmt w:val="lowerRoman"/>
+      <w:lvlText w:val="%3."/>
+      <w:lvlJc w:val="right"/>
+      <w:pPr>
+        <w:ind w:left="2160" w:hanging="180"/>
+      </w:pPr>
+    </w:lvl>
+    <w:lvl w:ilvl="3" w:tplc="0409000F" w:tentative="1">
+      <w:start w:val="1"/>
+      <w:numFmt w:val="decimal"/>
+      <w:lvlText w:val="%4."/>
+      <w:lvlJc w:val="left"/>
+      <w:pPr>
+        <w:ind w:left="2880" w:hanging="360"/>
+      </w:pPr>
+    </w:lvl>
+    <w:lvl w:ilvl="4" w:tplc="04090019" w:tentative="1">
+      <w:start w:val="1"/>
+      <w:numFmt w:val="lowerLetter"/>
+      <w:lvlText w:val="%5."/>
+      <w:lvlJc w:val="left"/>
+      <w:pPr>
+        <w:ind w:left="3600" w:hanging="360"/>
+      </w:pPr>
+    </w:lvl>
+    <w:lvl w:ilvl="5" w:tplc="0409001B" w:tentative="1">
+      <w:start w:val="1"/>
+      <w:numFmt w:val="lowerRoman"/>
+      <w:lvlText w:val="%6."/>
+      <w:lvlJc w:val="right"/>
+      <w:pPr>
+        <w:ind w:left="4320" w:hanging="180"/>
+      </w:pPr>
+    </w:lvl>
+    <w:lvl w:ilvl="6" w:tplc="0409000F" w:tentative="1">
+      <w:start w:val="1"/>
+      <w:numFmt w:val="decimal"/>
+      <w:lvlText w:val="%7."/>
+      <w:lvlJc w:val="left"/>
+      <w:pPr>
+        <w:ind w:left="5040" w:hanging="360"/>
+      </w:pPr>
+    </w:lvl>
+    <w:lvl w:ilvl="7" w:tplc="04090019" w:tentative="1">
+      <w:start w:val="1"/>
+      <w:numFmt w:val="lowerLetter"/>
+      <w:lvlText w:val="%8."/>
+      <w:lvlJc w:val="left"/>
+      <w:pPr>
+        <w:ind w:left="5760" w:hanging="360"/>
+      </w:pPr>
+    </w:lvl>
+    <w:lvl w:ilvl="8" w:tplc="0409001B" w:tentative="1">
+      <w:start w:val="1"/>
+      <w:numFmt w:val="lowerRoman"/>
+      <w:lvlText w:val="%9."/>
+      <w:lvlJc w:val="right"/>
+      <w:pPr>
+        <w:ind w:left="6480" w:hanging="180"/>
+      </w:pPr>
+    </w:lvl>
+  </w:abstractNum>
+  <w:abstractNum w:abstractNumId="2" w15:restartNumberingAfterBreak="0">
+    <w:nsid w:val="2D6943D4"/>
+    <w:multiLevelType w:val="hybridMultilevel"/>
+    <w:tmpl w:val="22EE7552"/>
+    <w:lvl w:ilvl="0" w:tplc="0409000F">
+      <w:start w:val="1"/>
+      <w:numFmt w:val="decimal"/>
+      <w:lvlText w:val="%1."/>
+      <w:lvlJc w:val="left"/>
+      <w:pPr>
+        <w:ind w:left="720" w:hanging="360"/>
+      </w:pPr>
+      <w:rPr>
+        <w:rFonts w:hint="default"/>
+      </w:rPr>
+    </w:lvl>
+    <w:lvl w:ilvl="1" w:tplc="04090019" w:tentative="1">
+      <w:start w:val="1"/>
+      <w:numFmt w:val="lowerLetter"/>
+      <w:lvlText w:val="%2."/>
+      <w:lvlJc w:val="left"/>
+      <w:pPr>
+        <w:ind w:left="1440" w:hanging="360"/>
+      </w:pPr>
+    </w:lvl>
+    <w:lvl w:ilvl="2" w:tplc="0409001B" w:tentative="1">
+      <w:start w:val="1"/>
+      <w:numFmt w:val="lowerRoman"/>
+      <w:lvlText w:val="%3."/>
+      <w:lvlJc w:val="right"/>
+      <w:pPr>
+        <w:ind w:left="2160" w:hanging="180"/>
+      </w:pPr>
+    </w:lvl>
+    <w:lvl w:ilvl="3" w:tplc="0409000F" w:tentative="1">
+      <w:start w:val="1"/>
+      <w:numFmt w:val="decimal"/>
+      <w:lvlText w:val="%4."/>
+      <w:lvlJc w:val="left"/>
+      <w:pPr>
+        <w:ind w:left="2880" w:hanging="360"/>
+      </w:pPr>
+    </w:lvl>
+    <w:lvl w:ilvl="4" w:tplc="04090019" w:tentative="1">
+      <w:start w:val="1"/>
+      <w:numFmt w:val="lowerLetter"/>
+      <w:lvlText w:val="%5."/>
+      <w:lvlJc w:val="left"/>
+      <w:pPr>
+        <w:ind w:left="3600" w:hanging="360"/>
+      </w:pPr>
+    </w:lvl>
+    <w:lvl w:ilvl="5" w:tplc="0409001B" w:tentative="1">
+      <w:start w:val="1"/>
+      <w:numFmt w:val="lowerRoman"/>
+      <w:lvlText w:val="%6."/>
+      <w:lvlJc w:val="right"/>
+      <w:pPr>
+        <w:ind w:left="4320" w:hanging="180"/>
+      </w:pPr>
+    </w:lvl>
+    <w:lvl w:ilvl="6" w:tplc="0409000F" w:tentative="1">
+      <w:start w:val="1"/>
+      <w:numFmt w:val="decimal"/>
+      <w:lvlText w:val="%7."/>
+      <w:lvlJc w:val="left"/>
+      <w:pPr>
+        <w:ind w:left="5040" w:hanging="360"/>
+      </w:pPr>
+    </w:lvl>
+    <w:lvl w:ilvl="7" w:tplc="04090019" w:tentative="1">
+      <w:start w:val="1"/>
+      <w:numFmt w:val="lowerLetter"/>
+      <w:lvlText w:val="%8."/>
+      <w:lvlJc w:val="left"/>
+      <w:pPr>
+        <w:ind w:left="5760" w:hanging="360"/>
+      </w:pPr>
+    </w:lvl>
+    <w:lvl w:ilvl="8" w:tplc="0409001B" w:tentative="1">
+      <w:start w:val="1"/>
+      <w:numFmt w:val="lowerRoman"/>
+      <w:lvlText w:val="%9."/>
+      <w:lvlJc w:val="right"/>
+      <w:pPr>
+        <w:ind w:left="6480" w:hanging="180"/>
+      </w:pPr>
+    </w:lvl>
+  </w:abstractNum>
+  <w:abstractNum w:abstractNumId="3" w15:restartNumberingAfterBreak="0">
+    <w:nsid w:val="30212929"/>
+    <w:multiLevelType w:val="hybridMultilevel"/>
+    <w:tmpl w:val="6B2C0A9C"/>
+    <w:lvl w:ilvl="0" w:tplc="0409000F">
+      <w:start w:val="1"/>
+      <w:numFmt w:val="decimal"/>
+      <w:lvlText w:val="%1."/>
+      <w:lvlJc w:val="left"/>
+      <w:pPr>
+        <w:ind w:left="720" w:hanging="360"/>
+      </w:pPr>
+      <w:rPr>
+        <w:rFonts w:hint="default"/>
+      </w:rPr>
+    </w:lvl>
+    <w:lvl w:ilvl="1" w:tplc="04090019" w:tentative="1">
+      <w:start w:val="1"/>
+      <w:numFmt w:val="lowerLetter"/>
+      <w:lvlText w:val="%2."/>
+      <w:lvlJc w:val="left"/>
+      <w:pPr>
+        <w:ind w:left="1440" w:hanging="360"/>
+      </w:pPr>
+    </w:lvl>
+    <w:lvl w:ilvl="2" w:tplc="0409001B" w:tentative="1">
+      <w:start w:val="1"/>
+      <w:numFmt w:val="lowerRoman"/>
+      <w:lvlText w:val="%3."/>
+      <w:lvlJc w:val="right"/>
+      <w:pPr>
+        <w:ind w:left="2160" w:hanging="180"/>
+      </w:pPr>
+    </w:lvl>
+    <w:lvl w:ilvl="3" w:tplc="0409000F" w:tentative="1">
+      <w:start w:val="1"/>
+      <w:numFmt w:val="decimal"/>
+      <w:lvlText w:val="%4."/>
+      <w:lvlJc w:val="left"/>
+      <w:pPr>
+        <w:ind w:left="2880" w:hanging="360"/>
+      </w:pPr>
+    </w:lvl>
+    <w:lvl w:ilvl="4" w:tplc="04090019" w:tentative="1">
+      <w:start w:val="1"/>
+      <w:numFmt w:val="lowerLetter"/>
+      <w:lvlText w:val="%5."/>
+      <w:lvlJc w:val="left"/>
+      <w:pPr>
+        <w:ind w:left="3600" w:hanging="360"/>
+      </w:pPr>
+    </w:lvl>
+    <w:lvl w:ilvl="5" w:tplc="0409001B" w:tentative="1">
+      <w:start w:val="1"/>
+      <w:numFmt w:val="lowerRoman"/>
+      <w:lvlText w:val="%6."/>
+      <w:lvlJc w:val="right"/>
+      <w:pPr>
+        <w:ind w:left="4320" w:hanging="180"/>
+      </w:pPr>
+    </w:lvl>
+    <w:lvl w:ilvl="6" w:tplc="0409000F" w:tentative="1">
+      <w:start w:val="1"/>
+      <w:numFmt w:val="decimal"/>
+      <w:lvlText w:val="%7."/>
+      <w:lvlJc w:val="left"/>
+      <w:pPr>
+        <w:ind w:left="5040" w:hanging="360"/>
+      </w:pPr>
+    </w:lvl>
+    <w:lvl w:ilvl="7" w:tplc="04090019" w:tentative="1">
+      <w:start w:val="1"/>
+      <w:numFmt w:val="lowerLetter"/>
+      <w:lvlText w:val="%8."/>
+      <w:lvlJc w:val="left"/>
+      <w:pPr>
+        <w:ind w:left="5760" w:hanging="360"/>
+      </w:pPr>
+    </w:lvl>
+    <w:lvl w:ilvl="8" w:tplc="0409001B" w:tentative="1">
+      <w:start w:val="1"/>
+      <w:numFmt w:val="lowerRoman"/>
+      <w:lvlText w:val="%9."/>
+      <w:lvlJc w:val="right"/>
+      <w:pPr>
+        <w:ind w:left="6480" w:hanging="180"/>
+      </w:pPr>
+    </w:lvl>
+  </w:abstractNum>
+  <w:abstractNum w:abstractNumId="4" w15:restartNumberingAfterBreak="0">
+    <w:nsid w:val="60E7566B"/>
+    <w:multiLevelType w:val="hybridMultilevel"/>
+    <w:tmpl w:val="5940481A"/>
+    <w:lvl w:ilvl="0" w:tplc="0409000F">
+      <w:start w:val="1"/>
+      <w:numFmt w:val="decimal"/>
+      <w:lvlText w:val="%1."/>
+      <w:lvlJc w:val="left"/>
+      <w:pPr>
+        <w:ind w:left="720" w:hanging="360"/>
+      </w:pPr>
+      <w:rPr>
+        <w:rFonts w:hint="default"/>
+      </w:rPr>
+    </w:lvl>
+    <w:lvl w:ilvl="1" w:tplc="04090019" w:tentative="1">
+      <w:start w:val="1"/>
+      <w:numFmt w:val="lowerLetter"/>
+      <w:lvlText w:val="%2."/>
+      <w:lvlJc w:val="left"/>
+      <w:pPr>
+        <w:ind w:left="1440" w:hanging="360"/>
+      </w:pPr>
+    </w:lvl>
+    <w:lvl w:ilvl="2" w:tplc="0409001B" w:tentative="1">
+      <w:start w:val="1"/>
+      <w:numFmt w:val="lowerRoman"/>
+      <w:lvlText w:val="%3."/>
+      <w:lvlJc w:val="right"/>
+      <w:pPr>
+        <w:ind w:left="2160" w:hanging="180"/>
+      </w:pPr>
+    </w:lvl>
+    <w:lvl w:ilvl="3" w:tplc="0409000F" w:tentative="1">
+      <w:start w:val="1"/>
+      <w:numFmt w:val="decimal"/>
+      <w:lvlText w:val="%4."/>
+      <w:lvlJc w:val="left"/>
+      <w:pPr>
+        <w:ind w:left="2880" w:hanging="360"/>
+      </w:pPr>
+    </w:lvl>
+    <w:lvl w:ilvl="4" w:tplc="04090019" w:tentative="1">
+      <w:start w:val="1"/>
+      <w:numFmt w:val="lowerLetter"/>
+      <w:lvlText w:val="%5."/>
+      <w:lvlJc w:val="left"/>
+      <w:pPr>
+        <w:ind w:left="3600" w:hanging="360"/>
+      </w:pPr>
+    </w:lvl>
+    <w:lvl w:ilvl="5" w:tplc="0409001B" w:tentative="1">
+      <w:start w:val="1"/>
+      <w:numFmt w:val="lowerRoman"/>
+      <w:lvlText w:val="%6."/>
+      <w:lvlJc w:val="right"/>
+      <w:pPr>
+        <w:ind w:left="4320" w:hanging="180"/>
+      </w:pPr>
+    </w:lvl>
+    <w:lvl w:ilvl="6" w:tplc="0409000F" w:tentative="1">
+      <w:start w:val="1"/>
+      <w:numFmt w:val="decimal"/>
+      <w:lvlText w:val="%7."/>
+      <w:lvlJc w:val="left"/>
+      <w:pPr>
+        <w:ind w:left="5040" w:hanging="360"/>
+      </w:pPr>
+    </w:lvl>
+    <w:lvl w:ilvl="7" w:tplc="04090019" w:tentative="1">
+      <w:start w:val="1"/>
+      <w:numFmt w:val="lowerLetter"/>
+      <w:lvlText w:val="%8."/>
+      <w:lvlJc w:val="left"/>
+      <w:pPr>
+        <w:ind w:left="5760" w:hanging="360"/>
+      </w:pPr>
+    </w:lvl>
+    <w:lvl w:ilvl="8" w:tplc="0409001B" w:tentative="1">
+      <w:start w:val="1"/>
+      <w:numFmt w:val="lowerRoman"/>
+      <w:lvlText w:val="%9."/>
+      <w:lvlJc w:val="right"/>
+      <w:pPr>
+        <w:ind w:left="6480" w:hanging="180"/>
+      </w:pPr>
+    </w:lvl>
+  </w:abstractNum>
+  <w:num w:numId="1" w16cid:durableId="1381006094">
+    <w:abstractNumId w:val="3"/>
+  </w:num>
+  <w:num w:numId="2" w16cid:durableId="1847400096">
+    <w:abstractNumId w:val="4"/>
+  </w:num>
+  <w:num w:numId="3" w16cid:durableId="1891574815">
+    <w:abstractNumId w:val="1"/>
+  </w:num>
+  <w:num w:numId="4" w16cid:durableId="2007173688">
+    <w:abstractNumId w:val="0"/>
+  </w:num>
+  <w:num w:numId="5" w16cid:durableId="944506890">
+    <w:abstractNumId w:val="2"/>
+  </w:num>
+</w:numbering>
 </file>
 
 <file path=word/styles.xml><?xml version="1.0" encoding="utf-8"?>

</xml_diff>